<commit_message>
Documentatie + cpp configuration
</commit_message>
<xml_diff>
--- a/Documentatie/GIP 6EE 2018-2019 - naam leerling.docx
+++ b/Documentatie/GIP 6EE 2018-2019 - naam leerling.docx
@@ -363,6 +363,7 @@
           <w:lang w:val="nl-NL"/>
         </w:rPr>
       </w:pPr>
+      <w:proofErr w:type="gramStart"/>
       <w:r>
         <w:rPr>
           <w:b/>
@@ -387,7 +388,16 @@
           <w:szCs w:val="24"/>
           <w:lang w:val="nl-NL"/>
         </w:rPr>
-        <w:t xml:space="preserve"> Stijn Rogiest</w:t>
+        <w:t xml:space="preserve"> Stijn</w:t>
+      </w:r>
+      <w:proofErr w:type="gramEnd"/>
+      <w:r>
+        <w:rPr>
+          <w:sz w:val="24"/>
+          <w:szCs w:val="24"/>
+          <w:lang w:val="nl-NL"/>
+        </w:rPr>
+        <w:t xml:space="preserve"> Rogiest</w:t>
       </w:r>
     </w:p>
     <w:p>
@@ -600,7 +610,17 @@
           <w:szCs w:val="24"/>
           <w:lang w:val="nl-NL"/>
         </w:rPr>
-        <w:t>elektronische</w:t>
+        <w:t>elektronisc</w:t>
+      </w:r>
+      <w:bookmarkStart w:id="0" w:name="_GoBack"/>
+      <w:bookmarkEnd w:id="0"/>
+      <w:r>
+        <w:rPr>
+          <w:sz w:val="24"/>
+          <w:szCs w:val="24"/>
+          <w:lang w:val="nl-NL"/>
+        </w:rPr>
+        <w:t>he</w:t>
       </w:r>
       <w:r>
         <w:rPr>
@@ -1005,6 +1025,7 @@
           <w:docPartUnique/>
         </w:docPartObj>
       </w:sdtPr>
+      <w:sdtEndPr/>
       <w:sdtContent>
         <w:p>
           <w:pPr>
@@ -2974,7 +2995,7 @@
           <w:lang w:val="nl-NL"/>
         </w:rPr>
       </w:pPr>
-      <w:bookmarkStart w:id="0" w:name="_Toc6826759"/>
+      <w:bookmarkStart w:id="1" w:name="_Toc6826759"/>
       <w:r>
         <w:rPr>
           <w:lang w:val="nl-NL"/>
@@ -2982,7 +3003,7 @@
         <w:lastRenderedPageBreak/>
         <w:t>Inleiding</w:t>
       </w:r>
-      <w:bookmarkEnd w:id="0"/>
+      <w:bookmarkEnd w:id="1"/>
     </w:p>
     <w:p>
       <w:pPr>
@@ -3230,7 +3251,19 @@
         <w:rPr>
           <w:lang w:val="nl-NL"/>
         </w:rPr>
-        <w:t>Bij het maken van dit eindwerk heb ik enorm veel bronnen van het internet gebruikt, deze zullen zich bevinden waar ik ze raad pleegde.</w:t>
+        <w:t xml:space="preserve">Bij het maken van dit eindwerk heb ik enorm veel bronnen van het internet gebruikt, deze zullen zich bevinden waar ik ze </w:t>
+      </w:r>
+      <w:r>
+        <w:rPr>
+          <w:lang w:val="nl-NL"/>
+        </w:rPr>
+        <w:t>raadpleegde</w:t>
+      </w:r>
+      <w:r>
+        <w:rPr>
+          <w:lang w:val="nl-NL"/>
+        </w:rPr>
+        <w:t>.</w:t>
       </w:r>
       <w:r>
         <w:rPr>
@@ -3246,14 +3279,14 @@
           <w:lang w:val="nl-NL"/>
         </w:rPr>
       </w:pPr>
-      <w:bookmarkStart w:id="1" w:name="_Toc6826760"/>
+      <w:bookmarkStart w:id="2" w:name="_Toc6826760"/>
       <w:r>
         <w:rPr>
           <w:lang w:val="nl-NL"/>
         </w:rPr>
         <w:t>Omschrijving van de opdracht</w:t>
       </w:r>
-      <w:bookmarkEnd w:id="1"/>
+      <w:bookmarkEnd w:id="2"/>
     </w:p>
     <w:p>
       <w:pPr>
@@ -3330,7 +3363,19 @@
         <w:rPr>
           <w:lang w:val="nl-NL"/>
         </w:rPr>
-        <w:t>’. Gebruikers van dit soort systemen willen niet dat hun hele leven zich ergens op een computer bevindt zonder dat ze er iets van weten! Daarom wordt er in ons systeem geen verbinding gemaakt met het internet, dus er kan ook geen gelogde data online komen, dit zal al veel mensen gerust stellen.</w:t>
+        <w:t xml:space="preserve">’. Gebruikers van dit soort systemen willen niet dat hun hele leven zich ergens op een computer bevindt zonder dat ze er iets van weten! Daarom wordt er in ons systeem geen verbinding gemaakt met het internet, dus er kan ook geen gelogde data online komen, dit zal al veel mensen </w:t>
+      </w:r>
+      <w:r>
+        <w:rPr>
+          <w:lang w:val="nl-NL"/>
+        </w:rPr>
+        <w:t>geruststellen</w:t>
+      </w:r>
+      <w:r>
+        <w:rPr>
+          <w:lang w:val="nl-NL"/>
+        </w:rPr>
+        <w:t>.</w:t>
       </w:r>
     </w:p>
     <w:p>
@@ -3407,7 +3452,7 @@
           <w:lang w:val="nl-NL"/>
         </w:rPr>
       </w:pPr>
-      <w:bookmarkStart w:id="2" w:name="_Toc6826761"/>
+      <w:bookmarkStart w:id="3" w:name="_Toc6826761"/>
       <w:r>
         <w:rPr>
           <w:lang w:val="nl-NL"/>
@@ -3421,7 +3466,7 @@
         </w:rPr>
         <w:t>van het apparaat</w:t>
       </w:r>
-      <w:bookmarkEnd w:id="2"/>
+      <w:bookmarkEnd w:id="3"/>
     </w:p>
     <w:p>
       <w:pPr>
@@ -3443,14 +3488,14 @@
           <w:lang w:val="nl-NL"/>
         </w:rPr>
       </w:pPr>
-      <w:bookmarkStart w:id="3" w:name="_Toc6826762"/>
+      <w:bookmarkStart w:id="4" w:name="_Toc6826762"/>
       <w:r>
         <w:rPr>
           <w:lang w:val="nl-NL"/>
         </w:rPr>
         <w:t>Algemene werking</w:t>
       </w:r>
-      <w:bookmarkEnd w:id="3"/>
+      <w:bookmarkEnd w:id="4"/>
     </w:p>
     <w:p>
       <w:pPr>
@@ -3720,6 +3765,7 @@
         <w:t xml:space="preserve">In het volgende onderdeel wordt uitgelegd hoe de communicatie tussen master en </w:t>
       </w:r>
       <w:proofErr w:type="spellStart"/>
+      <w:proofErr w:type="gramStart"/>
       <w:r>
         <w:rPr>
           <w:lang w:val="nl-NL"/>
@@ -3731,7 +3777,14 @@
         <w:rPr>
           <w:lang w:val="nl-NL"/>
         </w:rPr>
-        <w:t>(de pijlen) op software niveau word gerealiseerd. Hierna ook op hardware niveau.</w:t>
+        <w:t>(</w:t>
+      </w:r>
+      <w:proofErr w:type="gramEnd"/>
+      <w:r>
+        <w:rPr>
+          <w:lang w:val="nl-NL"/>
+        </w:rPr>
+        <w:t>de pijlen) op software niveau word gerealiseerd. Hierna ook op hardware niveau.</w:t>
       </w:r>
     </w:p>
     <w:p>
@@ -3741,22 +3794,22 @@
           <w:lang w:val="nl-NL"/>
         </w:rPr>
       </w:pPr>
-      <w:bookmarkStart w:id="4" w:name="_Toc6826763"/>
+      <w:bookmarkStart w:id="5" w:name="_Toc6826763"/>
       <w:r>
         <w:rPr>
           <w:lang w:val="nl-NL"/>
         </w:rPr>
         <w:t>Uitgebreide uitleg software</w:t>
       </w:r>
-      <w:bookmarkEnd w:id="4"/>
-    </w:p>
-    <w:p>
-      <w:pPr>
-        <w:rPr>
-          <w:lang w:val="nl-NL"/>
-        </w:rPr>
-      </w:pPr>
-      <w:bookmarkStart w:id="5" w:name="_Toc6826764"/>
+      <w:bookmarkEnd w:id="5"/>
+    </w:p>
+    <w:p>
+      <w:pPr>
+        <w:rPr>
+          <w:lang w:val="nl-NL"/>
+        </w:rPr>
+      </w:pPr>
+      <w:bookmarkStart w:id="6" w:name="_Toc6826764"/>
       <w:r>
         <w:rPr>
           <w:lang w:val="nl-NL"/>
@@ -3850,20 +3903,40 @@
         <w:rPr>
           <w:lang w:val="nl-NL"/>
         </w:rPr>
-        <w:t xml:space="preserve"> versie van het protocol werkt. (hoewel ze allemaal volgens hetzelfde principe werken)</w:t>
-      </w:r>
-    </w:p>
-    <w:p>
-      <w:pPr>
-        <w:rPr>
-          <w:lang w:val="nl-NL"/>
-        </w:rPr>
-      </w:pPr>
-      <w:r>
-        <w:rPr>
-          <w:lang w:val="nl-NL"/>
-        </w:rPr>
-        <w:t>Een lijst van problemen die ontweken moesten worden in HCP versie 4</w:t>
+        <w:t xml:space="preserve"> versie van het protocol werkt (hoewel ze allemaal volgens hetzelfde principe werken)</w:t>
+      </w:r>
+      <w:r>
+        <w:rPr>
+          <w:lang w:val="nl-NL"/>
+        </w:rPr>
+        <w:t>.</w:t>
+      </w:r>
+    </w:p>
+    <w:p>
+      <w:pPr>
+        <w:rPr>
+          <w:lang w:val="nl-NL"/>
+        </w:rPr>
+      </w:pPr>
+      <w:r>
+        <w:rPr>
+          <w:lang w:val="nl-NL"/>
+        </w:rPr>
+        <w:t xml:space="preserve">Een lijst van problemen die ontweken moesten worden in </w:t>
+      </w:r>
+      <w:proofErr w:type="gramStart"/>
+      <w:r>
+        <w:rPr>
+          <w:lang w:val="nl-NL"/>
+        </w:rPr>
+        <w:t>HCP versie</w:t>
+      </w:r>
+      <w:proofErr w:type="gramEnd"/>
+      <w:r>
+        <w:rPr>
+          <w:lang w:val="nl-NL"/>
+        </w:rPr>
+        <w:t xml:space="preserve"> 4</w:t>
       </w:r>
       <w:r>
         <w:rPr>
@@ -3894,7 +3967,21 @@
           <w:u w:val="single"/>
           <w:lang w:val="nl-NL"/>
         </w:rPr>
-        <w:t>Er mag op geen enkel moment 2 modules op het zelfde moment data versturen: dit vergroot de kans van datacorruptie enorm.</w:t>
+        <w:t xml:space="preserve">Er mag op geen enkel moment 2 modules op </w:t>
+      </w:r>
+      <w:r>
+        <w:rPr>
+          <w:u w:val="single"/>
+          <w:lang w:val="nl-NL"/>
+        </w:rPr>
+        <w:t>hetzelfde</w:t>
+      </w:r>
+      <w:r>
+        <w:rPr>
+          <w:u w:val="single"/>
+          <w:lang w:val="nl-NL"/>
+        </w:rPr>
+        <w:t xml:space="preserve"> moment data versturen: dit vergroot de kans van datacorruptie enorm.</w:t>
       </w:r>
       <w:r>
         <w:rPr>
@@ -4213,7 +4300,21 @@
         <w:rPr>
           <w:lang w:val="nl-NL"/>
         </w:rPr>
-        <w:t>Een lijst van doelen die ik wil implementeren in HCP versie 4:</w:t>
+        <w:t xml:space="preserve">Een lijst van doelen die ik wil implementeren in </w:t>
+      </w:r>
+      <w:proofErr w:type="gramStart"/>
+      <w:r>
+        <w:rPr>
+          <w:lang w:val="nl-NL"/>
+        </w:rPr>
+        <w:t>HCP versie</w:t>
+      </w:r>
+      <w:proofErr w:type="gramEnd"/>
+      <w:r>
+        <w:rPr>
+          <w:lang w:val="nl-NL"/>
+        </w:rPr>
+        <w:t xml:space="preserve"> 4:</w:t>
       </w:r>
     </w:p>
     <w:p>
@@ -4352,7 +4453,21 @@
           <w:u w:val="single"/>
           <w:lang w:val="nl-NL"/>
         </w:rPr>
-        <w:t>Een variabele lengte van datapakketten: elk datapakket mag geen onnodige bytes bevatten, dit vertraagd het verzenden en ontvangen van data. Elk datapakket heeft een variabele lengte van 4 bytes tot 20 bytes.</w:t>
+        <w:t xml:space="preserve">Een variabele lengte van datapakketten: elk datapakket mag geen onnodige bytes bevatten, dit </w:t>
+      </w:r>
+      <w:r>
+        <w:rPr>
+          <w:u w:val="single"/>
+          <w:lang w:val="nl-NL"/>
+        </w:rPr>
+        <w:t>vertraagt</w:t>
+      </w:r>
+      <w:r>
+        <w:rPr>
+          <w:u w:val="single"/>
+          <w:lang w:val="nl-NL"/>
+        </w:rPr>
+        <w:t xml:space="preserve"> het verzenden en ontvangen van data. Elk datapakket heeft een variabele lengte van 4 bytes tot 20 bytes.</w:t>
       </w:r>
     </w:p>
     <w:p>
@@ -4578,7 +4693,7 @@
         </w:rPr>
         <w:t>Bij de ‘master’</w:t>
       </w:r>
-      <w:bookmarkEnd w:id="5"/>
+      <w:bookmarkEnd w:id="6"/>
     </w:p>
     <w:p>
       <w:pPr>
@@ -4608,10 +4723,8 @@
         <w:rPr>
           <w:lang w:val="nl-NL"/>
         </w:rPr>
-        <w:t xml:space="preserve"> is hier voorgesteld in deze flowchart:”</w:t>
-      </w:r>
-      <w:bookmarkStart w:id="6" w:name="_GoBack"/>
-      <w:bookmarkEnd w:id="6"/>
+        <w:t xml:space="preserve"> is hier voorgesteld in deze flowchart:</w:t>
+      </w:r>
     </w:p>
     <w:p>
       <w:pPr>
@@ -4691,13 +4804,27 @@
         <w:rPr>
           <w:lang w:val="nl-NL"/>
         </w:rPr>
-        <w:t xml:space="preserve">het programma lijn voor lijn uitleggen, dit zal even duren want het master programma bevat zowat </w:t>
-      </w:r>
-      <w:r>
-        <w:rPr>
-          <w:lang w:val="nl-NL"/>
-        </w:rPr>
-        <w:t>700</w:t>
+        <w:t xml:space="preserve">het programma lijn voor lijn uitleggen, dit zal even duren want het </w:t>
+      </w:r>
+      <w:proofErr w:type="gramStart"/>
+      <w:r>
+        <w:rPr>
+          <w:lang w:val="nl-NL"/>
+        </w:rPr>
+        <w:t>master programma</w:t>
+      </w:r>
+      <w:proofErr w:type="gramEnd"/>
+      <w:r>
+        <w:rPr>
+          <w:lang w:val="nl-NL"/>
+        </w:rPr>
+        <w:t xml:space="preserve"> bevat zowat </w:t>
+      </w:r>
+      <w:r>
+        <w:rPr>
+          <w:lang w:val="nl-NL"/>
+        </w:rPr>
+        <w:t>1000</w:t>
       </w:r>
       <w:r>
         <w:rPr>
@@ -4815,6 +4942,7 @@
         </w:rPr>
       </w:pPr>
       <w:proofErr w:type="spellStart"/>
+      <w:proofErr w:type="gramStart"/>
       <w:r>
         <w:rPr>
           <w:rFonts w:ascii="Consolas" w:eastAsia="Times New Roman" w:hAnsi="Consolas" w:cs="Times New Roman"/>
@@ -4829,6 +4957,7 @@
         <w:t>void</w:t>
       </w:r>
       <w:proofErr w:type="spellEnd"/>
+      <w:proofErr w:type="gramEnd"/>
       <w:r>
         <w:rPr>
           <w:rFonts w:ascii="Consolas" w:eastAsia="Times New Roman" w:hAnsi="Consolas" w:cs="Times New Roman"/>
@@ -5009,6 +5138,7 @@
         <w:t>    </w:t>
       </w:r>
       <w:proofErr w:type="spellStart"/>
+      <w:proofErr w:type="gramStart"/>
       <w:r>
         <w:rPr>
           <w:rFonts w:ascii="Consolas" w:eastAsia="Times New Roman" w:hAnsi="Consolas" w:cs="Times New Roman"/>
@@ -5032,6 +5162,7 @@
         </w:rPr>
         <w:t>(</w:t>
       </w:r>
+      <w:proofErr w:type="gramEnd"/>
       <w:r>
         <w:rPr>
           <w:rFonts w:ascii="Consolas" w:eastAsia="Times New Roman" w:hAnsi="Consolas" w:cs="Times New Roman"/>
@@ -5223,6 +5354,7 @@
         <w:t>    </w:t>
       </w:r>
       <w:proofErr w:type="spellStart"/>
+      <w:proofErr w:type="gramStart"/>
       <w:r>
         <w:rPr>
           <w:rFonts w:ascii="Consolas" w:eastAsia="Times New Roman" w:hAnsi="Consolas" w:cs="Times New Roman"/>
@@ -5244,7 +5376,19 @@
           <w:bdr w:val="none" w:sz="0" w:space="0" w:color="auto" w:frame="1"/>
           <w:lang w:val="nl-NL" w:eastAsia="nl-NL"/>
         </w:rPr>
-        <w:t>();  </w:t>
+        <w:t>(</w:t>
+      </w:r>
+      <w:proofErr w:type="gramEnd"/>
+      <w:r>
+        <w:rPr>
+          <w:rFonts w:ascii="Consolas" w:eastAsia="Times New Roman" w:hAnsi="Consolas" w:cs="Times New Roman"/>
+          <w:color w:val="000000"/>
+          <w:sz w:val="18"/>
+          <w:szCs w:val="18"/>
+          <w:bdr w:val="none" w:sz="0" w:space="0" w:color="auto" w:frame="1"/>
+          <w:lang w:val="nl-NL" w:eastAsia="nl-NL"/>
+        </w:rPr>
+        <w:t>);  </w:t>
       </w:r>
     </w:p>
     <w:p>
@@ -5362,6 +5506,7 @@
         <w:t>    </w:t>
       </w:r>
       <w:proofErr w:type="spellStart"/>
+      <w:proofErr w:type="gramStart"/>
       <w:r>
         <w:rPr>
           <w:rFonts w:ascii="Consolas" w:eastAsia="Times New Roman" w:hAnsi="Consolas" w:cs="Times New Roman"/>
@@ -5376,6 +5521,7 @@
         <w:t>while</w:t>
       </w:r>
       <w:proofErr w:type="spellEnd"/>
+      <w:proofErr w:type="gramEnd"/>
       <w:r>
         <w:rPr>
           <w:rFonts w:ascii="Consolas" w:eastAsia="Times New Roman" w:hAnsi="Consolas" w:cs="Times New Roman"/>
@@ -5577,7 +5723,31 @@
           <w:bdr w:val="none" w:sz="0" w:space="0" w:color="auto" w:frame="1"/>
           <w:lang w:val="nl-NL" w:eastAsia="nl-NL"/>
         </w:rPr>
-        <w:t>        delay(250);  </w:t>
+        <w:t>        </w:t>
+      </w:r>
+      <w:proofErr w:type="gramStart"/>
+      <w:r>
+        <w:rPr>
+          <w:rFonts w:ascii="Consolas" w:eastAsia="Times New Roman" w:hAnsi="Consolas" w:cs="Times New Roman"/>
+          <w:color w:val="000000"/>
+          <w:sz w:val="18"/>
+          <w:szCs w:val="18"/>
+          <w:bdr w:val="none" w:sz="0" w:space="0" w:color="auto" w:frame="1"/>
+          <w:lang w:val="nl-NL" w:eastAsia="nl-NL"/>
+        </w:rPr>
+        <w:t>delay(</w:t>
+      </w:r>
+      <w:proofErr w:type="gramEnd"/>
+      <w:r>
+        <w:rPr>
+          <w:rFonts w:ascii="Consolas" w:eastAsia="Times New Roman" w:hAnsi="Consolas" w:cs="Times New Roman"/>
+          <w:color w:val="000000"/>
+          <w:sz w:val="18"/>
+          <w:szCs w:val="18"/>
+          <w:bdr w:val="none" w:sz="0" w:space="0" w:color="auto" w:frame="1"/>
+          <w:lang w:val="nl-NL" w:eastAsia="nl-NL"/>
+        </w:rPr>
+        <w:t>250);  </w:t>
       </w:r>
     </w:p>
     <w:p>
@@ -5658,17 +5828,17 @@
           <w:color w:val="5C5C5C"/>
           <w:sz w:val="18"/>
           <w:szCs w:val="18"/>
-          <w:lang w:val="nl-NL" w:eastAsia="nl-NL"/>
-        </w:rPr>
-      </w:pPr>
-      <w:r>
-        <w:rPr>
-          <w:rFonts w:ascii="Consolas" w:eastAsia="Times New Roman" w:hAnsi="Consolas" w:cs="Times New Roman"/>
-          <w:color w:val="000000"/>
-          <w:sz w:val="18"/>
-          <w:szCs w:val="18"/>
-          <w:bdr w:val="none" w:sz="0" w:space="0" w:color="auto" w:frame="1"/>
-          <w:lang w:val="nl-NL" w:eastAsia="nl-NL"/>
+          <w:lang w:val="en-US" w:eastAsia="nl-NL"/>
+        </w:rPr>
+      </w:pPr>
+      <w:r>
+        <w:rPr>
+          <w:rFonts w:ascii="Consolas" w:eastAsia="Times New Roman" w:hAnsi="Consolas" w:cs="Times New Roman"/>
+          <w:color w:val="000000"/>
+          <w:sz w:val="18"/>
+          <w:szCs w:val="18"/>
+          <w:bdr w:val="none" w:sz="0" w:space="0" w:color="auto" w:frame="1"/>
+          <w:lang w:val="en-US" w:eastAsia="nl-NL"/>
         </w:rPr>
         <w:t>    </w:t>
       </w:r>
@@ -5679,42 +5849,18 @@
           <w:sz w:val="18"/>
           <w:szCs w:val="18"/>
           <w:bdr w:val="none" w:sz="0" w:space="0" w:color="auto" w:frame="1"/>
-          <w:lang w:val="nl-NL" w:eastAsia="nl-NL"/>
-        </w:rPr>
-        <w:t>// Start de </w:t>
-      </w:r>
-      <w:proofErr w:type="spellStart"/>
-      <w:r>
-        <w:rPr>
-          <w:rFonts w:ascii="Consolas" w:eastAsia="Times New Roman" w:hAnsi="Consolas" w:cs="Times New Roman"/>
-          <w:color w:val="008200"/>
-          <w:sz w:val="18"/>
-          <w:szCs w:val="18"/>
-          <w:bdr w:val="none" w:sz="0" w:space="0" w:color="auto" w:frame="1"/>
-          <w:lang w:val="nl-NL" w:eastAsia="nl-NL"/>
-        </w:rPr>
-        <w:t>multicast</w:t>
-      </w:r>
-      <w:proofErr w:type="spellEnd"/>
-      <w:r>
-        <w:rPr>
-          <w:rFonts w:ascii="Consolas" w:eastAsia="Times New Roman" w:hAnsi="Consolas" w:cs="Times New Roman"/>
-          <w:color w:val="008200"/>
-          <w:sz w:val="18"/>
-          <w:szCs w:val="18"/>
-          <w:bdr w:val="none" w:sz="0" w:space="0" w:color="auto" w:frame="1"/>
-          <w:lang w:val="nl-NL" w:eastAsia="nl-NL"/>
-        </w:rPr>
-        <w:t> DNS service. </w:t>
-      </w:r>
-      <w:r>
-        <w:rPr>
-          <w:rFonts w:ascii="Consolas" w:eastAsia="Times New Roman" w:hAnsi="Consolas" w:cs="Times New Roman"/>
-          <w:color w:val="000000"/>
-          <w:sz w:val="18"/>
-          <w:szCs w:val="18"/>
-          <w:bdr w:val="none" w:sz="0" w:space="0" w:color="auto" w:frame="1"/>
-          <w:lang w:val="nl-NL" w:eastAsia="nl-NL"/>
+          <w:lang w:val="en-US" w:eastAsia="nl-NL"/>
+        </w:rPr>
+        <w:t>// Start de multicast DNS service. </w:t>
+      </w:r>
+      <w:r>
+        <w:rPr>
+          <w:rFonts w:ascii="Consolas" w:eastAsia="Times New Roman" w:hAnsi="Consolas" w:cs="Times New Roman"/>
+          <w:color w:val="000000"/>
+          <w:sz w:val="18"/>
+          <w:szCs w:val="18"/>
+          <w:bdr w:val="none" w:sz="0" w:space="0" w:color="auto" w:frame="1"/>
+          <w:lang w:val="en-US" w:eastAsia="nl-NL"/>
         </w:rPr>
         <w:t>  </w:t>
       </w:r>
@@ -5735,17 +5881,17 @@
           <w:color w:val="5C5C5C"/>
           <w:sz w:val="18"/>
           <w:szCs w:val="18"/>
-          <w:lang w:val="nl-NL" w:eastAsia="nl-NL"/>
-        </w:rPr>
-      </w:pPr>
-      <w:r>
-        <w:rPr>
-          <w:rFonts w:ascii="Consolas" w:eastAsia="Times New Roman" w:hAnsi="Consolas" w:cs="Times New Roman"/>
-          <w:color w:val="000000"/>
-          <w:sz w:val="18"/>
-          <w:szCs w:val="18"/>
-          <w:bdr w:val="none" w:sz="0" w:space="0" w:color="auto" w:frame="1"/>
-          <w:lang w:val="nl-NL" w:eastAsia="nl-NL"/>
+          <w:lang w:val="en-US" w:eastAsia="nl-NL"/>
+        </w:rPr>
+      </w:pPr>
+      <w:r>
+        <w:rPr>
+          <w:rFonts w:ascii="Consolas" w:eastAsia="Times New Roman" w:hAnsi="Consolas" w:cs="Times New Roman"/>
+          <w:color w:val="000000"/>
+          <w:sz w:val="18"/>
+          <w:szCs w:val="18"/>
+          <w:bdr w:val="none" w:sz="0" w:space="0" w:color="auto" w:frame="1"/>
+          <w:lang w:val="en-US" w:eastAsia="nl-NL"/>
         </w:rPr>
         <w:t>    </w:t>
       </w:r>
@@ -5756,7 +5902,7 @@
           <w:sz w:val="18"/>
           <w:szCs w:val="18"/>
           <w:bdr w:val="none" w:sz="0" w:space="0" w:color="auto" w:frame="1"/>
-          <w:lang w:val="nl-NL" w:eastAsia="nl-NL"/>
+          <w:lang w:val="en-US" w:eastAsia="nl-NL"/>
         </w:rPr>
         <w:t>// (https://en.wikipedia.org/wiki/Multicast_DNS)</w:t>
       </w:r>
@@ -5767,7 +5913,7 @@
           <w:sz w:val="18"/>
           <w:szCs w:val="18"/>
           <w:bdr w:val="none" w:sz="0" w:space="0" w:color="auto" w:frame="1"/>
-          <w:lang w:val="nl-NL" w:eastAsia="nl-NL"/>
+          <w:lang w:val="en-US" w:eastAsia="nl-NL"/>
         </w:rPr>
         <w:t>  </w:t>
       </w:r>
@@ -5798,11 +5944,12 @@
           <w:sz w:val="18"/>
           <w:szCs w:val="18"/>
           <w:bdr w:val="none" w:sz="0" w:space="0" w:color="auto" w:frame="1"/>
-          <w:lang w:val="nl-NL" w:eastAsia="nl-NL"/>
+          <w:lang w:val="en-US" w:eastAsia="nl-NL"/>
         </w:rPr>
         <w:t>    </w:t>
       </w:r>
       <w:proofErr w:type="spellStart"/>
+      <w:proofErr w:type="gramStart"/>
       <w:r>
         <w:rPr>
           <w:rFonts w:ascii="Consolas" w:eastAsia="Times New Roman" w:hAnsi="Consolas" w:cs="Times New Roman"/>
@@ -5824,7 +5971,19 @@
           <w:bdr w:val="none" w:sz="0" w:space="0" w:color="auto" w:frame="1"/>
           <w:lang w:val="nl-NL" w:eastAsia="nl-NL"/>
         </w:rPr>
-        <w:t>();  </w:t>
+        <w:t>(</w:t>
+      </w:r>
+      <w:proofErr w:type="gramEnd"/>
+      <w:r>
+        <w:rPr>
+          <w:rFonts w:ascii="Consolas" w:eastAsia="Times New Roman" w:hAnsi="Consolas" w:cs="Times New Roman"/>
+          <w:color w:val="000000"/>
+          <w:sz w:val="18"/>
+          <w:szCs w:val="18"/>
+          <w:bdr w:val="none" w:sz="0" w:space="0" w:color="auto" w:frame="1"/>
+          <w:lang w:val="nl-NL" w:eastAsia="nl-NL"/>
+        </w:rPr>
+        <w:t>);  </w:t>
       </w:r>
     </w:p>
     <w:p>
@@ -5995,6 +6154,7 @@
         <w:t>    </w:t>
       </w:r>
       <w:proofErr w:type="spellStart"/>
+      <w:proofErr w:type="gramStart"/>
       <w:r>
         <w:rPr>
           <w:rFonts w:ascii="Consolas" w:eastAsia="Times New Roman" w:hAnsi="Consolas" w:cs="Times New Roman"/>
@@ -6016,7 +6176,19 @@
           <w:bdr w:val="none" w:sz="0" w:space="0" w:color="auto" w:frame="1"/>
           <w:lang w:val="nl-NL" w:eastAsia="nl-NL"/>
         </w:rPr>
-        <w:t>(2400);  </w:t>
+        <w:t>(</w:t>
+      </w:r>
+      <w:proofErr w:type="gramEnd"/>
+      <w:r>
+        <w:rPr>
+          <w:rFonts w:ascii="Consolas" w:eastAsia="Times New Roman" w:hAnsi="Consolas" w:cs="Times New Roman"/>
+          <w:color w:val="000000"/>
+          <w:sz w:val="18"/>
+          <w:szCs w:val="18"/>
+          <w:bdr w:val="none" w:sz="0" w:space="0" w:color="auto" w:frame="1"/>
+          <w:lang w:val="nl-NL" w:eastAsia="nl-NL"/>
+        </w:rPr>
+        <w:t>2400);  </w:t>
       </w:r>
     </w:p>
     <w:p>
@@ -6143,6 +6315,7 @@
         </w:rPr>
       </w:pPr>
       <w:proofErr w:type="spellStart"/>
+      <w:proofErr w:type="gramStart"/>
       <w:r>
         <w:rPr>
           <w:rFonts w:ascii="Consolas" w:eastAsia="Times New Roman" w:hAnsi="Consolas" w:cs="Times New Roman"/>
@@ -6157,6 +6330,7 @@
         <w:t>void</w:t>
       </w:r>
       <w:proofErr w:type="spellEnd"/>
+      <w:proofErr w:type="gramEnd"/>
       <w:r>
         <w:rPr>
           <w:rFonts w:ascii="Consolas" w:eastAsia="Times New Roman" w:hAnsi="Consolas" w:cs="Times New Roman"/>
@@ -6337,6 +6511,7 @@
         <w:t>    </w:t>
       </w:r>
       <w:proofErr w:type="spellStart"/>
+      <w:proofErr w:type="gramStart"/>
       <w:r>
         <w:rPr>
           <w:rFonts w:ascii="Consolas" w:eastAsia="Times New Roman" w:hAnsi="Consolas" w:cs="Times New Roman"/>
@@ -6358,7 +6533,19 @@
           <w:bdr w:val="none" w:sz="0" w:space="0" w:color="auto" w:frame="1"/>
           <w:lang w:val="nl-NL" w:eastAsia="nl-NL"/>
         </w:rPr>
-        <w:t>();  </w:t>
+        <w:t>(</w:t>
+      </w:r>
+      <w:proofErr w:type="gramEnd"/>
+      <w:r>
+        <w:rPr>
+          <w:rFonts w:ascii="Consolas" w:eastAsia="Times New Roman" w:hAnsi="Consolas" w:cs="Times New Roman"/>
+          <w:color w:val="000000"/>
+          <w:sz w:val="18"/>
+          <w:szCs w:val="18"/>
+          <w:bdr w:val="none" w:sz="0" w:space="0" w:color="auto" w:frame="1"/>
+          <w:lang w:val="nl-NL" w:eastAsia="nl-NL"/>
+        </w:rPr>
+        <w:t>);  </w:t>
       </w:r>
     </w:p>
     <w:p>
@@ -6476,6 +6663,7 @@
         <w:t>    </w:t>
       </w:r>
       <w:proofErr w:type="spellStart"/>
+      <w:proofErr w:type="gramStart"/>
       <w:r>
         <w:rPr>
           <w:rFonts w:ascii="Consolas" w:eastAsia="Times New Roman" w:hAnsi="Consolas" w:cs="Times New Roman"/>
@@ -6490,6 +6678,7 @@
         <w:t>if</w:t>
       </w:r>
       <w:proofErr w:type="spellEnd"/>
+      <w:proofErr w:type="gramEnd"/>
       <w:r>
         <w:rPr>
           <w:rFonts w:ascii="Consolas" w:eastAsia="Times New Roman" w:hAnsi="Consolas" w:cs="Times New Roman"/>
@@ -6641,6 +6830,7 @@
         <w:t>        </w:t>
       </w:r>
       <w:proofErr w:type="spellStart"/>
+      <w:proofErr w:type="gramStart"/>
       <w:r>
         <w:rPr>
           <w:rFonts w:ascii="Consolas" w:eastAsia="Times New Roman" w:hAnsi="Consolas" w:cs="Times New Roman"/>
@@ -6662,7 +6852,19 @@
           <w:bdr w:val="none" w:sz="0" w:space="0" w:color="auto" w:frame="1"/>
           <w:lang w:val="nl-NL" w:eastAsia="nl-NL"/>
         </w:rPr>
-        <w:t>();  </w:t>
+        <w:t>(</w:t>
+      </w:r>
+      <w:proofErr w:type="gramEnd"/>
+      <w:r>
+        <w:rPr>
+          <w:rFonts w:ascii="Consolas" w:eastAsia="Times New Roman" w:hAnsi="Consolas" w:cs="Times New Roman"/>
+          <w:color w:val="000000"/>
+          <w:sz w:val="18"/>
+          <w:szCs w:val="18"/>
+          <w:bdr w:val="none" w:sz="0" w:space="0" w:color="auto" w:frame="1"/>
+          <w:lang w:val="nl-NL" w:eastAsia="nl-NL"/>
+        </w:rPr>
+        <w:t>);  </w:t>
       </w:r>
     </w:p>
     <w:p>
@@ -6811,6 +7013,7 @@
         <w:t>    </w:t>
       </w:r>
       <w:proofErr w:type="spellStart"/>
+      <w:proofErr w:type="gramStart"/>
       <w:r>
         <w:rPr>
           <w:rFonts w:ascii="Consolas" w:eastAsia="Times New Roman" w:hAnsi="Consolas" w:cs="Times New Roman"/>
@@ -6825,6 +7028,7 @@
         <w:t>if</w:t>
       </w:r>
       <w:proofErr w:type="spellEnd"/>
+      <w:proofErr w:type="gramEnd"/>
       <w:r>
         <w:rPr>
           <w:rFonts w:ascii="Consolas" w:eastAsia="Times New Roman" w:hAnsi="Consolas" w:cs="Times New Roman"/>
@@ -6976,6 +7180,7 @@
         <w:t>        </w:t>
       </w:r>
       <w:proofErr w:type="spellStart"/>
+      <w:proofErr w:type="gramStart"/>
       <w:r>
         <w:rPr>
           <w:rFonts w:ascii="Consolas" w:eastAsia="Times New Roman" w:hAnsi="Consolas" w:cs="Times New Roman"/>
@@ -6990,6 +7195,7 @@
         <w:t>if</w:t>
       </w:r>
       <w:proofErr w:type="spellEnd"/>
+      <w:proofErr w:type="gramEnd"/>
       <w:r>
         <w:rPr>
           <w:rFonts w:ascii="Consolas" w:eastAsia="Times New Roman" w:hAnsi="Consolas" w:cs="Times New Roman"/>
@@ -7165,6 +7371,7 @@
         <w:t>            </w:t>
       </w:r>
       <w:proofErr w:type="spellStart"/>
+      <w:proofErr w:type="gramStart"/>
       <w:r>
         <w:rPr>
           <w:rFonts w:ascii="Consolas" w:eastAsia="Times New Roman" w:hAnsi="Consolas" w:cs="Times New Roman"/>
@@ -7177,6 +7384,7 @@
         <w:t>interpreteerData</w:t>
       </w:r>
       <w:proofErr w:type="spellEnd"/>
+      <w:proofErr w:type="gramEnd"/>
       <w:r>
         <w:rPr>
           <w:rFonts w:ascii="Consolas" w:eastAsia="Times New Roman" w:hAnsi="Consolas" w:cs="Times New Roman"/>
@@ -7275,6 +7483,7 @@
         <w:t>        </w:t>
       </w:r>
       <w:proofErr w:type="spellStart"/>
+      <w:proofErr w:type="gramStart"/>
       <w:r>
         <w:rPr>
           <w:rFonts w:ascii="Consolas" w:eastAsia="Times New Roman" w:hAnsi="Consolas" w:cs="Times New Roman"/>
@@ -7289,6 +7498,7 @@
         <w:t>else</w:t>
       </w:r>
       <w:proofErr w:type="spellEnd"/>
+      <w:proofErr w:type="gramEnd"/>
       <w:r>
         <w:rPr>
           <w:rFonts w:ascii="Consolas" w:eastAsia="Times New Roman" w:hAnsi="Consolas" w:cs="Times New Roman"/>
@@ -7416,6 +7626,7 @@
         <w:t>            </w:t>
       </w:r>
       <w:proofErr w:type="spellStart"/>
+      <w:proofErr w:type="gramStart"/>
       <w:r>
         <w:rPr>
           <w:rFonts w:ascii="Consolas" w:eastAsia="Times New Roman" w:hAnsi="Consolas" w:cs="Times New Roman"/>
@@ -7428,6 +7639,7 @@
         <w:t>koppelNieuweSlave</w:t>
       </w:r>
       <w:proofErr w:type="spellEnd"/>
+      <w:proofErr w:type="gramEnd"/>
       <w:r>
         <w:rPr>
           <w:rFonts w:ascii="Consolas" w:eastAsia="Times New Roman" w:hAnsi="Consolas" w:cs="Times New Roman"/>
@@ -7718,6 +7930,7 @@
         <w:t>    </w:t>
       </w:r>
       <w:proofErr w:type="spellStart"/>
+      <w:proofErr w:type="gramStart"/>
       <w:r>
         <w:rPr>
           <w:rFonts w:ascii="Consolas" w:eastAsia="Times New Roman" w:hAnsi="Consolas" w:cs="Times New Roman"/>
@@ -7739,7 +7952,19 @@
           <w:bdr w:val="none" w:sz="0" w:space="0" w:color="auto" w:frame="1"/>
           <w:lang w:val="nl-NL" w:eastAsia="nl-NL"/>
         </w:rPr>
-        <w:t>();  </w:t>
+        <w:t>(</w:t>
+      </w:r>
+      <w:proofErr w:type="gramEnd"/>
+      <w:r>
+        <w:rPr>
+          <w:rFonts w:ascii="Consolas" w:eastAsia="Times New Roman" w:hAnsi="Consolas" w:cs="Times New Roman"/>
+          <w:color w:val="000000"/>
+          <w:sz w:val="18"/>
+          <w:szCs w:val="18"/>
+          <w:bdr w:val="none" w:sz="0" w:space="0" w:color="auto" w:frame="1"/>
+          <w:lang w:val="nl-NL" w:eastAsia="nl-NL"/>
+        </w:rPr>
+        <w:t>);  </w:t>
       </w:r>
     </w:p>
     <w:p>
@@ -7857,6 +8082,7 @@
         <w:t>    </w:t>
       </w:r>
       <w:proofErr w:type="spellStart"/>
+      <w:proofErr w:type="gramStart"/>
       <w:r>
         <w:rPr>
           <w:rFonts w:ascii="Consolas" w:eastAsia="Times New Roman" w:hAnsi="Consolas" w:cs="Times New Roman"/>
@@ -7871,6 +8097,7 @@
         <w:t>if</w:t>
       </w:r>
       <w:proofErr w:type="spellEnd"/>
+      <w:proofErr w:type="gramEnd"/>
       <w:r>
         <w:rPr>
           <w:rFonts w:ascii="Consolas" w:eastAsia="Times New Roman" w:hAnsi="Consolas" w:cs="Times New Roman"/>
@@ -8075,6 +8302,7 @@
         <w:t>        </w:t>
       </w:r>
       <w:proofErr w:type="spellStart"/>
+      <w:proofErr w:type="gramStart"/>
       <w:r>
         <w:rPr>
           <w:rFonts w:ascii="Consolas" w:eastAsia="Times New Roman" w:hAnsi="Consolas" w:cs="Times New Roman"/>
@@ -8096,7 +8324,19 @@
           <w:bdr w:val="none" w:sz="0" w:space="0" w:color="auto" w:frame="1"/>
           <w:lang w:val="nl-NL" w:eastAsia="nl-NL"/>
         </w:rPr>
-        <w:t>();  </w:t>
+        <w:t>(</w:t>
+      </w:r>
+      <w:proofErr w:type="gramEnd"/>
+      <w:r>
+        <w:rPr>
+          <w:rFonts w:ascii="Consolas" w:eastAsia="Times New Roman" w:hAnsi="Consolas" w:cs="Times New Roman"/>
+          <w:color w:val="000000"/>
+          <w:sz w:val="18"/>
+          <w:szCs w:val="18"/>
+          <w:bdr w:val="none" w:sz="0" w:space="0" w:color="auto" w:frame="1"/>
+          <w:lang w:val="nl-NL" w:eastAsia="nl-NL"/>
+        </w:rPr>
+        <w:t>);  </w:t>
       </w:r>
     </w:p>
     <w:p>
@@ -8246,6 +8486,7 @@
         <w:t>    </w:t>
       </w:r>
       <w:proofErr w:type="spellStart"/>
+      <w:proofErr w:type="gramStart"/>
       <w:r>
         <w:rPr>
           <w:rFonts w:ascii="Consolas" w:eastAsia="Times New Roman" w:hAnsi="Consolas" w:cs="Times New Roman"/>
@@ -8260,6 +8501,7 @@
         <w:t>if</w:t>
       </w:r>
       <w:proofErr w:type="spellEnd"/>
+      <w:proofErr w:type="gramEnd"/>
       <w:r>
         <w:rPr>
           <w:rFonts w:ascii="Consolas" w:eastAsia="Times New Roman" w:hAnsi="Consolas" w:cs="Times New Roman"/>
@@ -8411,6 +8653,7 @@
         <w:t>        </w:t>
       </w:r>
       <w:proofErr w:type="spellStart"/>
+      <w:proofErr w:type="gramStart"/>
       <w:r>
         <w:rPr>
           <w:rFonts w:ascii="Consolas" w:eastAsia="Times New Roman" w:hAnsi="Consolas" w:cs="Times New Roman"/>
@@ -8432,7 +8675,19 @@
           <w:bdr w:val="none" w:sz="0" w:space="0" w:color="auto" w:frame="1"/>
           <w:lang w:val="nl-NL" w:eastAsia="nl-NL"/>
         </w:rPr>
-        <w:t>();  </w:t>
+        <w:t>(</w:t>
+      </w:r>
+      <w:proofErr w:type="gramEnd"/>
+      <w:r>
+        <w:rPr>
+          <w:rFonts w:ascii="Consolas" w:eastAsia="Times New Roman" w:hAnsi="Consolas" w:cs="Times New Roman"/>
+          <w:color w:val="000000"/>
+          <w:sz w:val="18"/>
+          <w:szCs w:val="18"/>
+          <w:bdr w:val="none" w:sz="0" w:space="0" w:color="auto" w:frame="1"/>
+          <w:lang w:val="nl-NL" w:eastAsia="nl-NL"/>
+        </w:rPr>
+        <w:t>);  </w:t>
       </w:r>
     </w:p>
     <w:p>
@@ -8656,6 +8911,7 @@
         <w:t>    </w:t>
       </w:r>
       <w:proofErr w:type="spellStart"/>
+      <w:proofErr w:type="gramStart"/>
       <w:r>
         <w:rPr>
           <w:rFonts w:ascii="Consolas" w:eastAsia="Times New Roman" w:hAnsi="Consolas" w:cs="Times New Roman"/>
@@ -8677,7 +8933,19 @@
           <w:bdr w:val="none" w:sz="0" w:space="0" w:color="auto" w:frame="1"/>
           <w:lang w:val="nl-NL" w:eastAsia="nl-NL"/>
         </w:rPr>
-        <w:t>();  </w:t>
+        <w:t>(</w:t>
+      </w:r>
+      <w:proofErr w:type="gramEnd"/>
+      <w:r>
+        <w:rPr>
+          <w:rFonts w:ascii="Consolas" w:eastAsia="Times New Roman" w:hAnsi="Consolas" w:cs="Times New Roman"/>
+          <w:color w:val="000000"/>
+          <w:sz w:val="18"/>
+          <w:szCs w:val="18"/>
+          <w:bdr w:val="none" w:sz="0" w:space="0" w:color="auto" w:frame="1"/>
+          <w:lang w:val="nl-NL" w:eastAsia="nl-NL"/>
+        </w:rPr>
+        <w:t>);  </w:t>
       </w:r>
     </w:p>
     <w:p>
@@ -8790,6 +9058,7 @@
         </w:rPr>
       </w:pPr>
       <w:proofErr w:type="spellStart"/>
+      <w:proofErr w:type="gramStart"/>
       <w:r>
         <w:rPr>
           <w:lang w:val="nl-NL"/>
@@ -8797,6 +9066,7 @@
         <w:t>todo</w:t>
       </w:r>
       <w:proofErr w:type="spellEnd"/>
+      <w:proofErr w:type="gramEnd"/>
     </w:p>
     <w:p>
       <w:pPr>
@@ -8849,6 +9119,7 @@
         </w:rPr>
       </w:pPr>
       <w:proofErr w:type="spellStart"/>
+      <w:proofErr w:type="gramStart"/>
       <w:r>
         <w:rPr>
           <w:lang w:val="nl-NL"/>
@@ -8856,6 +9127,7 @@
         <w:t>todo</w:t>
       </w:r>
       <w:proofErr w:type="spellEnd"/>
+      <w:proofErr w:type="gramEnd"/>
     </w:p>
     <w:p>
       <w:pPr>
@@ -8880,6 +9152,7 @@
         </w:rPr>
       </w:pPr>
       <w:proofErr w:type="spellStart"/>
+      <w:proofErr w:type="gramStart"/>
       <w:r>
         <w:rPr>
           <w:lang w:val="nl-NL"/>
@@ -8887,6 +9160,7 @@
         <w:t>todo</w:t>
       </w:r>
       <w:proofErr w:type="spellEnd"/>
+      <w:proofErr w:type="gramEnd"/>
     </w:p>
     <w:p>
       <w:pPr>
@@ -8917,6 +9191,7 @@
         </w:rPr>
       </w:pPr>
       <w:proofErr w:type="spellStart"/>
+      <w:proofErr w:type="gramStart"/>
       <w:r>
         <w:rPr>
           <w:lang w:val="nl-NL"/>
@@ -8924,6 +9199,7 @@
         <w:t>todo</w:t>
       </w:r>
       <w:proofErr w:type="spellEnd"/>
+      <w:proofErr w:type="gramEnd"/>
     </w:p>
     <w:p>
       <w:pPr>
@@ -9060,6 +9336,7 @@
         </w:rPr>
       </w:pPr>
       <w:proofErr w:type="spellStart"/>
+      <w:proofErr w:type="gramStart"/>
       <w:r>
         <w:rPr>
           <w:lang w:val="nl-NL"/>
@@ -9067,6 +9344,7 @@
         <w:t>todo</w:t>
       </w:r>
       <w:proofErr w:type="spellEnd"/>
+      <w:proofErr w:type="gramEnd"/>
       <w:r>
         <w:rPr>
           <w:lang w:val="nl-NL"/>
@@ -9549,6 +9827,7 @@
         </w:rPr>
       </w:pPr>
       <w:proofErr w:type="spellStart"/>
+      <w:proofErr w:type="gramStart"/>
       <w:r>
         <w:rPr>
           <w:lang w:val="nl-NL"/>
@@ -9556,6 +9835,7 @@
         <w:t>todo</w:t>
       </w:r>
       <w:proofErr w:type="spellEnd"/>
+      <w:proofErr w:type="gramEnd"/>
     </w:p>
     <w:p>
       <w:pPr>
@@ -10851,7 +11131,7 @@
       </w:pPr>
     </w:pPrDefault>
   </w:docDefaults>
-  <w:latentStyles w:defLockedState="0" w:defUIPriority="99" w:defSemiHidden="0" w:defUnhideWhenUsed="0" w:defQFormat="0" w:count="375">
+  <w:latentStyles w:defLockedState="0" w:defUIPriority="99" w:defSemiHidden="0" w:defUnhideWhenUsed="0" w:defQFormat="0" w:count="376">
     <w:lsdException w:name="Normal" w:uiPriority="0" w:qFormat="1"/>
     <w:lsdException w:name="heading 1" w:uiPriority="9" w:qFormat="1"/>
     <w:lsdException w:name="heading 2" w:semiHidden="1" w:uiPriority="9" w:unhideWhenUsed="1" w:qFormat="1"/>
@@ -10957,7 +11237,6 @@
     <w:lsdException w:name="HTML Sample" w:semiHidden="1" w:unhideWhenUsed="1"/>
     <w:lsdException w:name="HTML Typewriter" w:semiHidden="1" w:unhideWhenUsed="1"/>
     <w:lsdException w:name="HTML Variable" w:semiHidden="1" w:unhideWhenUsed="1"/>
-    <w:lsdException w:name="Normal Table" w:semiHidden="1" w:unhideWhenUsed="1"/>
     <w:lsdException w:name="annotation subject" w:semiHidden="1" w:unhideWhenUsed="1"/>
     <w:lsdException w:name="No List" w:semiHidden="1" w:unhideWhenUsed="1"/>
     <w:lsdException w:name="Outline List 1" w:semiHidden="1" w:unhideWhenUsed="1"/>
@@ -11004,10 +11283,8 @@
     <w:lsdException w:name="Table Subtle 2" w:semiHidden="1" w:unhideWhenUsed="1"/>
     <w:lsdException w:name="Table Web 1" w:semiHidden="1" w:unhideWhenUsed="1"/>
     <w:lsdException w:name="Table Web 2" w:semiHidden="1" w:unhideWhenUsed="1"/>
-    <w:lsdException w:name="Table Web 3" w:semiHidden="1" w:unhideWhenUsed="1"/>
     <w:lsdException w:name="Balloon Text" w:semiHidden="1" w:unhideWhenUsed="1"/>
     <w:lsdException w:name="Table Grid" w:uiPriority="59"/>
-    <w:lsdException w:name="Table Theme" w:semiHidden="1" w:unhideWhenUsed="1"/>
     <w:lsdException w:name="Placeholder Text" w:semiHidden="1"/>
     <w:lsdException w:name="No Spacing" w:uiPriority="1" w:qFormat="1"/>
     <w:lsdException w:name="Light Shading" w:uiPriority="60"/>
@@ -11227,6 +11504,7 @@
     <w:lsdException w:name="Smart Hyperlink" w:semiHidden="1" w:unhideWhenUsed="1"/>
     <w:lsdException w:name="Hashtag" w:semiHidden="1" w:unhideWhenUsed="1"/>
     <w:lsdException w:name="Unresolved Mention" w:semiHidden="1" w:unhideWhenUsed="1"/>
+    <w:lsdException w:name="Smart Link" w:semiHidden="1" w:unhideWhenUsed="1"/>
   </w:latentStyles>
   <w:style w:type="paragraph" w:default="1" w:styleId="Standaard">
     <w:name w:val="Normal"/>
@@ -12156,7 +12434,7 @@
 </file>
 
 <file path=customXml/itemProps1.xml><?xml version="1.0" encoding="utf-8"?>
-<ds:datastoreItem xmlns:ds="http://schemas.openxmlformats.org/officeDocument/2006/customXml" ds:itemID="{B65DC212-ABA7-4B0D-B425-02C82B7B47B4}">
+<ds:datastoreItem xmlns:ds="http://schemas.openxmlformats.org/officeDocument/2006/customXml" ds:itemID="{421B39DA-4D46-6D4F-B6A6-5A3563880570}">
   <ds:schemaRefs>
     <ds:schemaRef ds:uri="http://schemas.openxmlformats.org/officeDocument/2006/bibliography"/>
   </ds:schemaRefs>

</xml_diff>

<commit_message>
Update GIP 6EE 2018-2019 - naam leerling.docx
</commit_message>
<xml_diff>
--- a/Documentatie/GIP 6EE 2018-2019 - naam leerling.docx
+++ b/Documentatie/GIP 6EE 2018-2019 - naam leerling.docx
@@ -610,17 +610,7 @@
           <w:szCs w:val="24"/>
           <w:lang w:val="nl-NL"/>
         </w:rPr>
-        <w:t>elektronisc</w:t>
-      </w:r>
-      <w:bookmarkStart w:id="0" w:name="_GoBack"/>
-      <w:bookmarkEnd w:id="0"/>
-      <w:r>
-        <w:rPr>
-          <w:sz w:val="24"/>
-          <w:szCs w:val="24"/>
-          <w:lang w:val="nl-NL"/>
-        </w:rPr>
-        <w:t>he</w:t>
+        <w:t>elektronische</w:t>
       </w:r>
       <w:r>
         <w:rPr>
@@ -2995,7 +2985,7 @@
           <w:lang w:val="nl-NL"/>
         </w:rPr>
       </w:pPr>
-      <w:bookmarkStart w:id="1" w:name="_Toc6826759"/>
+      <w:bookmarkStart w:id="0" w:name="_Toc6826759"/>
       <w:r>
         <w:rPr>
           <w:lang w:val="nl-NL"/>
@@ -3003,7 +2993,7 @@
         <w:lastRenderedPageBreak/>
         <w:t>Inleiding</w:t>
       </w:r>
-      <w:bookmarkEnd w:id="1"/>
+      <w:bookmarkEnd w:id="0"/>
     </w:p>
     <w:p>
       <w:pPr>
@@ -3279,14 +3269,14 @@
           <w:lang w:val="nl-NL"/>
         </w:rPr>
       </w:pPr>
-      <w:bookmarkStart w:id="2" w:name="_Toc6826760"/>
+      <w:bookmarkStart w:id="1" w:name="_Toc6826760"/>
       <w:r>
         <w:rPr>
           <w:lang w:val="nl-NL"/>
         </w:rPr>
         <w:t>Omschrijving van de opdracht</w:t>
       </w:r>
-      <w:bookmarkEnd w:id="2"/>
+      <w:bookmarkEnd w:id="1"/>
     </w:p>
     <w:p>
       <w:pPr>
@@ -3452,7 +3442,7 @@
           <w:lang w:val="nl-NL"/>
         </w:rPr>
       </w:pPr>
-      <w:bookmarkStart w:id="3" w:name="_Toc6826761"/>
+      <w:bookmarkStart w:id="2" w:name="_Toc6826761"/>
       <w:r>
         <w:rPr>
           <w:lang w:val="nl-NL"/>
@@ -3466,36 +3456,36 @@
         </w:rPr>
         <w:t>van het apparaat</w:t>
       </w:r>
+      <w:bookmarkEnd w:id="2"/>
+    </w:p>
+    <w:p>
+      <w:pPr>
+        <w:rPr>
+          <w:lang w:val="nl-NL"/>
+        </w:rPr>
+      </w:pPr>
+      <w:r>
+        <w:rPr>
+          <w:lang w:val="nl-NL"/>
+        </w:rPr>
+        <w:t>In dit deel leg ik uit hoe de hardware en de software van dit grote project samenvloeit. Het protocol wordt hier zeer uitgebreid uitgelegd, omdat dit ook het hart van het project is, de draadloze communicatie tussen de verschillende modules in het huis.</w:t>
+      </w:r>
+    </w:p>
+    <w:p>
+      <w:pPr>
+        <w:pStyle w:val="Kop2"/>
+        <w:rPr>
+          <w:lang w:val="nl-NL"/>
+        </w:rPr>
+      </w:pPr>
+      <w:bookmarkStart w:id="3" w:name="_Toc6826762"/>
+      <w:r>
+        <w:rPr>
+          <w:lang w:val="nl-NL"/>
+        </w:rPr>
+        <w:t>Algemene werking</w:t>
+      </w:r>
       <w:bookmarkEnd w:id="3"/>
-    </w:p>
-    <w:p>
-      <w:pPr>
-        <w:rPr>
-          <w:lang w:val="nl-NL"/>
-        </w:rPr>
-      </w:pPr>
-      <w:r>
-        <w:rPr>
-          <w:lang w:val="nl-NL"/>
-        </w:rPr>
-        <w:t>In dit deel leg ik uit hoe de hardware en de software van dit grote project samenvloeit. Het protocol wordt hier zeer uitgebreid uitgelegd, omdat dit ook het hart van het project is, de draadloze communicatie tussen de verschillende modules in het huis.</w:t>
-      </w:r>
-    </w:p>
-    <w:p>
-      <w:pPr>
-        <w:pStyle w:val="Kop2"/>
-        <w:rPr>
-          <w:lang w:val="nl-NL"/>
-        </w:rPr>
-      </w:pPr>
-      <w:bookmarkStart w:id="4" w:name="_Toc6826762"/>
-      <w:r>
-        <w:rPr>
-          <w:lang w:val="nl-NL"/>
-        </w:rPr>
-        <w:t>Algemene werking</w:t>
-      </w:r>
-      <w:bookmarkEnd w:id="4"/>
     </w:p>
     <w:p>
       <w:pPr>
@@ -3794,22 +3784,22 @@
           <w:lang w:val="nl-NL"/>
         </w:rPr>
       </w:pPr>
-      <w:bookmarkStart w:id="5" w:name="_Toc6826763"/>
+      <w:bookmarkStart w:id="4" w:name="_Toc6826763"/>
       <w:r>
         <w:rPr>
           <w:lang w:val="nl-NL"/>
         </w:rPr>
         <w:t>Uitgebreide uitleg software</w:t>
       </w:r>
-      <w:bookmarkEnd w:id="5"/>
-    </w:p>
-    <w:p>
-      <w:pPr>
-        <w:rPr>
-          <w:lang w:val="nl-NL"/>
-        </w:rPr>
-      </w:pPr>
-      <w:bookmarkStart w:id="6" w:name="_Toc6826764"/>
+      <w:bookmarkEnd w:id="4"/>
+    </w:p>
+    <w:p>
+      <w:pPr>
+        <w:rPr>
+          <w:lang w:val="nl-NL"/>
+        </w:rPr>
+      </w:pPr>
+      <w:bookmarkStart w:id="5" w:name="_Toc6826764"/>
       <w:r>
         <w:rPr>
           <w:lang w:val="nl-NL"/>
@@ -3964,21 +3954,18 @@
       </w:pPr>
       <w:r>
         <w:rPr>
-          <w:u w:val="single"/>
           <w:lang w:val="nl-NL"/>
         </w:rPr>
         <w:t xml:space="preserve">Er mag op geen enkel moment 2 modules op </w:t>
       </w:r>
       <w:r>
         <w:rPr>
-          <w:u w:val="single"/>
           <w:lang w:val="nl-NL"/>
         </w:rPr>
         <w:t>hetzelfde</w:t>
       </w:r>
       <w:r>
         <w:rPr>
-          <w:u w:val="single"/>
           <w:lang w:val="nl-NL"/>
         </w:rPr>
         <w:t xml:space="preserve"> moment data versturen: dit vergroot de kans van datacorruptie enorm.</w:t>
@@ -4045,7 +4032,6 @@
       </w:pPr>
       <w:r>
         <w:rPr>
-          <w:u w:val="single"/>
           <w:lang w:val="nl-NL"/>
         </w:rPr>
         <w:t>Draadloze communicatie kan zeer snel verstoren, er moet dus een systeem zijn dat zorgt dat er geen corrupte data wordt verwerkt.</w:t>
@@ -4173,7 +4159,6 @@
       </w:pPr>
       <w:r>
         <w:rPr>
-          <w:u w:val="single"/>
           <w:lang w:val="nl-NL"/>
         </w:rPr>
         <w:lastRenderedPageBreak/>
@@ -4182,7 +4167,6 @@
       <w:proofErr w:type="spellStart"/>
       <w:r>
         <w:rPr>
-          <w:u w:val="single"/>
           <w:lang w:val="nl-NL"/>
         </w:rPr>
         <w:t>slaves</w:t>
@@ -4190,7 +4174,6 @@
       <w:proofErr w:type="spellEnd"/>
       <w:r>
         <w:rPr>
-          <w:u w:val="single"/>
           <w:lang w:val="nl-NL"/>
         </w:rPr>
         <w:t xml:space="preserve">: in vorige versies werden </w:t>
@@ -4198,7 +4181,6 @@
       <w:proofErr w:type="spellStart"/>
       <w:r>
         <w:rPr>
-          <w:u w:val="single"/>
           <w:lang w:val="nl-NL"/>
         </w:rPr>
         <w:t>slaves</w:t>
@@ -4206,14 +4188,12 @@
       <w:proofErr w:type="spellEnd"/>
       <w:r>
         <w:rPr>
-          <w:u w:val="single"/>
           <w:lang w:val="nl-NL"/>
         </w:rPr>
         <w:t xml:space="preserve"> een adres toegewezen bij het uploaden van het softwareprogramma</w:t>
       </w:r>
       <w:r>
         <w:rPr>
-          <w:u w:val="single"/>
           <w:lang w:val="nl-NL"/>
         </w:rPr>
         <w:t xml:space="preserve">. Dit beperkt het aantal </w:t>
@@ -4221,7 +4201,6 @@
       <w:proofErr w:type="spellStart"/>
       <w:r>
         <w:rPr>
-          <w:u w:val="single"/>
           <w:lang w:val="nl-NL"/>
         </w:rPr>
         <w:t>slaves</w:t>
@@ -4229,28 +4208,24 @@
       <w:proofErr w:type="spellEnd"/>
       <w:r>
         <w:rPr>
-          <w:u w:val="single"/>
           <w:lang w:val="nl-NL"/>
         </w:rPr>
         <w:t xml:space="preserve"> op planeet aarde omdat elk een uniek adres moet hebben</w:t>
       </w:r>
       <w:r>
         <w:rPr>
-          <w:u w:val="single"/>
           <w:lang w:val="nl-NL"/>
         </w:rPr>
         <w:t xml:space="preserve"> + het datapakket mag niet te groot worden (het adres wordt meegestuurd)</w:t>
       </w:r>
       <w:r>
         <w:rPr>
-          <w:u w:val="single"/>
           <w:lang w:val="nl-NL"/>
         </w:rPr>
         <w:t>.</w:t>
       </w:r>
       <w:r>
         <w:rPr>
-          <w:u w:val="single"/>
           <w:lang w:val="nl-NL"/>
         </w:rPr>
         <w:t xml:space="preserve"> </w:t>
@@ -4325,13 +4300,11 @@
           <w:numId w:val="7"/>
         </w:numPr>
         <w:rPr>
-          <w:u w:val="single"/>
-          <w:lang w:val="nl-NL"/>
-        </w:rPr>
-      </w:pPr>
-      <w:r>
-        <w:rPr>
-          <w:u w:val="single"/>
+          <w:lang w:val="nl-NL"/>
+        </w:rPr>
+      </w:pPr>
+      <w:r>
+        <w:rPr>
           <w:lang w:val="nl-NL"/>
         </w:rPr>
         <w:t xml:space="preserve">Een overzicht kunnen verkrijgen van de master waarop je kan zien welke </w:t>
@@ -4339,7 +4312,6 @@
       <w:proofErr w:type="spellStart"/>
       <w:r>
         <w:rPr>
-          <w:u w:val="single"/>
           <w:lang w:val="nl-NL"/>
         </w:rPr>
         <w:t>slaves</w:t>
@@ -4347,7 +4319,6 @@
       <w:proofErr w:type="spellEnd"/>
       <w:r>
         <w:rPr>
-          <w:u w:val="single"/>
           <w:lang w:val="nl-NL"/>
         </w:rPr>
         <w:t xml:space="preserve"> er offline (ontkoppeld) zijn en welke er online zijn.</w:t>
@@ -4366,16 +4337,9 @@
       </w:pPr>
       <w:r>
         <w:rPr>
-          <w:u w:val="single"/>
-          <w:lang w:val="nl-NL"/>
-        </w:rPr>
-        <w:t>Meerdere commando’s per pakket versturen.</w:t>
-      </w:r>
-      <w:r>
-        <w:rPr>
-          <w:lang w:val="nl-NL"/>
-        </w:rPr>
-        <w:t xml:space="preserve"> </w:t>
+          <w:lang w:val="nl-NL"/>
+        </w:rPr>
+        <w:t xml:space="preserve">Meerdere commando’s per pakket versturen. </w:t>
       </w:r>
       <w:r>
         <w:rPr>
@@ -4444,27 +4408,23 @@
           <w:numId w:val="7"/>
         </w:numPr>
         <w:rPr>
-          <w:u w:val="single"/>
-          <w:lang w:val="nl-NL"/>
-        </w:rPr>
-      </w:pPr>
-      <w:r>
-        <w:rPr>
-          <w:u w:val="single"/>
+          <w:lang w:val="nl-NL"/>
+        </w:rPr>
+      </w:pPr>
+      <w:r>
+        <w:rPr>
           <w:lang w:val="nl-NL"/>
         </w:rPr>
         <w:t xml:space="preserve">Een variabele lengte van datapakketten: elk datapakket mag geen onnodige bytes bevatten, dit </w:t>
       </w:r>
       <w:r>
         <w:rPr>
-          <w:u w:val="single"/>
           <w:lang w:val="nl-NL"/>
         </w:rPr>
         <w:t>vertraagt</w:t>
       </w:r>
       <w:r>
         <w:rPr>
-          <w:u w:val="single"/>
           <w:lang w:val="nl-NL"/>
         </w:rPr>
         <w:t xml:space="preserve"> het verzenden en ontvangen van data. Elk datapakket heeft een variabele lengte van 4 bytes tot 20 bytes.</w:t>
@@ -4619,7 +4579,15 @@
         <w:rPr>
           <w:lang w:val="nl-NL"/>
         </w:rPr>
-        <w:t>, inhoud van datapakketten vertalen ..</w:t>
+        <w:t>, inhoud van datapakkette</w:t>
+      </w:r>
+      <w:bookmarkStart w:id="6" w:name="_GoBack"/>
+      <w:bookmarkEnd w:id="6"/>
+      <w:r>
+        <w:rPr>
+          <w:lang w:val="nl-NL"/>
+        </w:rPr>
+        <w:t>n vertalen ..</w:t>
       </w:r>
       <w:r>
         <w:rPr>
@@ -4693,7 +4661,7 @@
         </w:rPr>
         <w:t>Bij de ‘master’</w:t>
       </w:r>
-      <w:bookmarkEnd w:id="6"/>
+      <w:bookmarkEnd w:id="5"/>
     </w:p>
     <w:p>
       <w:pPr>
@@ -12434,7 +12402,7 @@
 </file>
 
 <file path=customXml/itemProps1.xml><?xml version="1.0" encoding="utf-8"?>
-<ds:datastoreItem xmlns:ds="http://schemas.openxmlformats.org/officeDocument/2006/customXml" ds:itemID="{421B39DA-4D46-6D4F-B6A6-5A3563880570}">
+<ds:datastoreItem xmlns:ds="http://schemas.openxmlformats.org/officeDocument/2006/customXml" ds:itemID="{3DFF1FDD-3961-B544-A0B7-2A3181C6BF07}">
   <ds:schemaRefs>
     <ds:schemaRef ds:uri="http://schemas.openxmlformats.org/officeDocument/2006/bibliography"/>
   </ds:schemaRefs>

</xml_diff>